<commit_message>
Updated tables of content
</commit_message>
<xml_diff>
--- a/reports/Group/D01/WIS Testing Report D01.docx
+++ b/reports/Group/D01/WIS Testing Report D01.docx
@@ -901,7 +901,7 @@
           <w:lang w:val="en-US"/>
         </w:rPr>
       </w:pPr>
-      <w:bookmarkStart w:id="1" w:name="_Toc190979011"/>
+      <w:bookmarkStart w:id="1" w:name="_Toc190979880"/>
       <w:r>
         <w:rPr>
           <w:rFonts w:eastAsia="Arial Narrow"/>
@@ -1153,7 +1153,7 @@
             </w:rPr>
             <w:fldChar w:fldCharType="separate"/>
           </w:r>
-          <w:hyperlink w:anchor="_Toc190979011" w:history="1">
+          <w:hyperlink w:anchor="_Toc190979880" w:history="1">
             <w:r>
               <w:rPr>
                 <w:rStyle w:val="Hyperlink"/>
@@ -1182,7 +1182,7 @@
                 <w:noProof/>
                 <w:webHidden/>
               </w:rPr>
-              <w:instrText xml:space="preserve"> PAGEREF _Toc190979011 \h </w:instrText>
+              <w:instrText xml:space="preserve"> PAGEREF _Toc190979880 \h </w:instrText>
             </w:r>
             <w:r>
               <w:rPr>
@@ -1229,7 +1229,7 @@
               <w14:ligatures w14:val="standardContextual"/>
             </w:rPr>
           </w:pPr>
-          <w:hyperlink w:anchor="_Toc190979012" w:history="1">
+          <w:hyperlink w:anchor="_Toc190979881" w:history="1">
             <w:r>
               <w:rPr>
                 <w:rStyle w:val="Hyperlink"/>
@@ -1257,7 +1257,7 @@
                 <w:noProof/>
                 <w:webHidden/>
               </w:rPr>
-              <w:instrText xml:space="preserve"> PAGEREF _Toc190979012 \h </w:instrText>
+              <w:instrText xml:space="preserve"> PAGEREF _Toc190979881 \h </w:instrText>
             </w:r>
             <w:r>
               <w:rPr>
@@ -1304,7 +1304,7 @@
               <w14:ligatures w14:val="standardContextual"/>
             </w:rPr>
           </w:pPr>
-          <w:hyperlink w:anchor="_Toc190979013" w:history="1">
+          <w:hyperlink w:anchor="_Toc190979882" w:history="1">
             <w:r>
               <w:rPr>
                 <w:rStyle w:val="Hyperlink"/>
@@ -1332,7 +1332,7 @@
                 <w:noProof/>
                 <w:webHidden/>
               </w:rPr>
-              <w:instrText xml:space="preserve"> PAGEREF _Toc190979013 \h </w:instrText>
+              <w:instrText xml:space="preserve"> PAGEREF _Toc190979882 \h </w:instrText>
             </w:r>
             <w:r>
               <w:rPr>
@@ -1379,7 +1379,7 @@
               <w14:ligatures w14:val="standardContextual"/>
             </w:rPr>
           </w:pPr>
-          <w:hyperlink w:anchor="_Toc190979014" w:history="1">
+          <w:hyperlink w:anchor="_Toc190979883" w:history="1">
             <w:r>
               <w:rPr>
                 <w:rStyle w:val="Hyperlink"/>
@@ -1407,7 +1407,7 @@
                 <w:noProof/>
                 <w:webHidden/>
               </w:rPr>
-              <w:instrText xml:space="preserve"> PAGEREF _Toc190979014 \h </w:instrText>
+              <w:instrText xml:space="preserve"> PAGEREF _Toc190979883 \h </w:instrText>
             </w:r>
             <w:r>
               <w:rPr>
@@ -1454,7 +1454,7 @@
               <w14:ligatures w14:val="standardContextual"/>
             </w:rPr>
           </w:pPr>
-          <w:hyperlink w:anchor="_Toc190979015" w:history="1">
+          <w:hyperlink w:anchor="_Toc190979884" w:history="1">
             <w:r>
               <w:rPr>
                 <w:rStyle w:val="Hyperlink"/>
@@ -1482,7 +1482,7 @@
                 <w:noProof/>
                 <w:webHidden/>
               </w:rPr>
-              <w:instrText xml:space="preserve"> PAGEREF _Toc190979015 \h </w:instrText>
+              <w:instrText xml:space="preserve"> PAGEREF _Toc190979884 \h </w:instrText>
             </w:r>
             <w:r>
               <w:rPr>
@@ -1529,7 +1529,7 @@
               <w14:ligatures w14:val="standardContextual"/>
             </w:rPr>
           </w:pPr>
-          <w:hyperlink w:anchor="_Toc190979016" w:history="1">
+          <w:hyperlink w:anchor="_Toc190979885" w:history="1">
             <w:r>
               <w:rPr>
                 <w:rStyle w:val="Hyperlink"/>
@@ -1557,7 +1557,7 @@
                 <w:noProof/>
                 <w:webHidden/>
               </w:rPr>
-              <w:instrText xml:space="preserve"> PAGEREF _Toc190979016 \h </w:instrText>
+              <w:instrText xml:space="preserve"> PAGEREF _Toc190979885 \h </w:instrText>
             </w:r>
             <w:r>
               <w:rPr>
@@ -1635,7 +1635,7 @@
           <w:lang w:val="en-US"/>
         </w:rPr>
       </w:pPr>
-      <w:bookmarkStart w:id="2" w:name="_Toc190979012"/>
+      <w:bookmarkStart w:id="2" w:name="_Toc190979881"/>
       <w:r>
         <w:rPr>
           <w:noProof/>
@@ -1656,7 +1656,35 @@
         <w:rPr>
           <w:lang w:val="en-US"/>
         </w:rPr>
-        <w:t>This document serves as a summary of the knowledge of the team previous to the subject and lists all the concepts that were considered if not fully mastered, sufficiently understood by the members of the team.</w:t>
+        <w:t xml:space="preserve">This document serves as a summary of the knowledge of the team </w:t>
+      </w:r>
+      <w:proofErr w:type="gramStart"/>
+      <w:r>
+        <w:rPr>
+          <w:lang w:val="en-US"/>
+        </w:rPr>
+        <w:t>previous to</w:t>
+      </w:r>
+      <w:proofErr w:type="gramEnd"/>
+      <w:r>
+        <w:rPr>
+          <w:lang w:val="en-US"/>
+        </w:rPr>
+        <w:t xml:space="preserve"> the subject and lists all the concepts that were </w:t>
+      </w:r>
+      <w:proofErr w:type="gramStart"/>
+      <w:r>
+        <w:rPr>
+          <w:lang w:val="en-US"/>
+        </w:rPr>
+        <w:t>considered</w:t>
+      </w:r>
+      <w:proofErr w:type="gramEnd"/>
+      <w:r>
+        <w:rPr>
+          <w:lang w:val="en-US"/>
+        </w:rPr>
+        <w:t xml:space="preserve"> if not fully mastered, sufficiently understood by the members of the team.</w:t>
       </w:r>
     </w:p>
     <w:p>
@@ -1681,7 +1709,7 @@
           <w:lang w:val="en-US"/>
         </w:rPr>
       </w:pPr>
-      <w:bookmarkStart w:id="3" w:name="_Toc190979013"/>
+      <w:bookmarkStart w:id="3" w:name="_Toc190979882"/>
       <w:r>
         <w:rPr>
           <w:lang w:val="en-US"/>
@@ -1714,7 +1742,21 @@
         <w:rPr>
           <w:lang w:val="en-US"/>
         </w:rPr>
-        <w:t>It considers other courses that all of the members have passed and doesn’t mention any knowledge that any one member may have acquired on their own, as it doesn’t reflect on the whole team.</w:t>
+        <w:t xml:space="preserve">It considers other courses that </w:t>
+      </w:r>
+      <w:proofErr w:type="gramStart"/>
+      <w:r>
+        <w:rPr>
+          <w:lang w:val="en-US"/>
+        </w:rPr>
+        <w:t>all of</w:t>
+      </w:r>
+      <w:proofErr w:type="gramEnd"/>
+      <w:r>
+        <w:rPr>
+          <w:lang w:val="en-US"/>
+        </w:rPr>
+        <w:t xml:space="preserve"> the members have passed and doesn’t mention any knowledge that any one member may have acquired on their own, as it doesn’t reflect on the whole team.</w:t>
       </w:r>
     </w:p>
     <w:p>
@@ -1731,7 +1773,7 @@
           <w:lang w:val="en-US"/>
         </w:rPr>
       </w:pPr>
-      <w:bookmarkStart w:id="4" w:name="_Toc190979014"/>
+      <w:bookmarkStart w:id="4" w:name="_Toc190979883"/>
       <w:r>
         <w:rPr>
           <w:lang w:val="en-US"/>
@@ -1907,7 +1949,21 @@
         <w:rPr>
           <w:lang w:val="en-US"/>
         </w:rPr>
-        <w:t>DAMP (Descriptive And Meaningful Phrases”) principle to improve readability</w:t>
+        <w:t xml:space="preserve">DAMP (Descriptive </w:t>
+      </w:r>
+      <w:proofErr w:type="gramStart"/>
+      <w:r>
+        <w:rPr>
+          <w:lang w:val="en-US"/>
+        </w:rPr>
+        <w:t>And</w:t>
+      </w:r>
+      <w:proofErr w:type="gramEnd"/>
+      <w:r>
+        <w:rPr>
+          <w:lang w:val="en-US"/>
+        </w:rPr>
+        <w:t xml:space="preserve"> Meaningful Phrases”) principle to improve readability</w:t>
       </w:r>
     </w:p>
     <w:p>
@@ -2290,7 +2346,7 @@
           <w:lang w:val="en-US"/>
         </w:rPr>
       </w:pPr>
-      <w:bookmarkStart w:id="5" w:name="_Toc190979015"/>
+      <w:bookmarkStart w:id="5" w:name="_Toc190979884"/>
       <w:r>
         <w:rPr>
           <w:lang w:val="en-US"/>
@@ -2345,7 +2401,7 @@
           <w:lang w:val="en-US"/>
         </w:rPr>
       </w:pPr>
-      <w:bookmarkStart w:id="6" w:name="_Toc190979016"/>
+      <w:bookmarkStart w:id="6" w:name="_Toc190979885"/>
       <w:r>
         <w:rPr>
           <w:lang w:val="en-US"/>

</xml_diff>